<commit_message>
Autenticazione con oauth e locale
</commit_message>
<xml_diff>
--- a/userStories.docx
+++ b/userStories.docx
@@ -644,6 +644,7 @@
         <w:jc w:val="both"/>
         <w:rPr>
           <w:i/>
+          <w:lang w:val="en-US"/>
         </w:rPr>
       </w:pPr>
     </w:p>
@@ -1298,47 +1299,39 @@
           <w:lang w:val="en-US"/>
         </w:rPr>
       </w:pPr>
+      <w:r>
+        <w:rPr>
+          <w:lang w:val="en-US"/>
+        </w:rPr>
+        <w:t>As a REGISTERED SECRETARY I want to HAVE SETTINGS so that I can CHOOSE MY CURRENT DOCTOR’S OFFICE</w:t>
+      </w:r>
+    </w:p>
+    <w:p>
+      <w:pPr>
+        <w:pStyle w:val="Paragrafoelenco"/>
+        <w:numPr>
+          <w:ilvl w:val="0"/>
+          <w:numId w:val="1"/>
+        </w:numPr>
+        <w:jc w:val="both"/>
+        <w:rPr>
+          <w:lang w:val="en-US"/>
+        </w:rPr>
+      </w:pPr>
+      <w:r>
+        <w:rPr>
+          <w:lang w:val="en-US"/>
+        </w:rPr>
+        <w:t xml:space="preserve">As a REGISTERED SECRETARY I want to HAVE SETTINGS so that I can CHOOSE </w:t>
+      </w:r>
+      <w:r>
+        <w:rPr>
+          <w:lang w:val="en-US"/>
+        </w:rPr>
+        <w:t>A DOCTOR</w:t>
+      </w:r>
       <w:bookmarkStart w:id="0" w:name="_GoBack"/>
       <w:bookmarkEnd w:id="0"/>
-      <w:r>
-        <w:rPr>
-          <w:lang w:val="en-US"/>
-        </w:rPr>
-        <w:t>As a REGISTERED SECRETARY I want to HAVE SETTINGS so that I can CHOOSE MY CURRENT DOCTOR’S OFFICE</w:t>
-      </w:r>
-    </w:p>
-    <w:p>
-      <w:pPr>
-        <w:pStyle w:val="Paragrafoelenco"/>
-        <w:numPr>
-          <w:ilvl w:val="0"/>
-          <w:numId w:val="1"/>
-        </w:numPr>
-        <w:jc w:val="both"/>
-        <w:rPr>
-          <w:lang w:val="en-US"/>
-        </w:rPr>
-      </w:pPr>
-      <w:r>
-        <w:rPr>
-          <w:lang w:val="en-US"/>
-        </w:rPr>
-        <w:t xml:space="preserve">As a REGISTERED SECRETARY I want to HAVE SETTINGS so that I can CHOOSE </w:t>
-      </w:r>
-      <w:r>
-        <w:rPr>
-          <w:lang w:val="en-US"/>
-        </w:rPr>
-        <w:t>A DOCTOR</w:t>
-      </w:r>
-    </w:p>
-    <w:p>
-      <w:pPr>
-        <w:jc w:val="both"/>
-        <w:rPr>
-          <w:lang w:val="en-US"/>
-        </w:rPr>
-      </w:pPr>
     </w:p>
     <w:p>
       <w:pPr>

</xml_diff>